<commit_message>
Update brief instruction of release 1
</commit_message>
<xml_diff>
--- a/doc/User brief instruction of release 1.docx
+++ b/doc/User brief instruction of release 1.docx
@@ -3,11 +3,83 @@
 <w:document xmlns:wpc="http://schemas.microsoft.com/office/word/2010/wordprocessingCanvas" xmlns:mc="http://schemas.openxmlformats.org/markup-compatibility/2006" xmlns:o="urn:schemas-microsoft-com:office:office" xmlns:r="http://schemas.openxmlformats.org/officeDocument/2006/relationships" xmlns:m="http://schemas.openxmlformats.org/officeDocument/2006/math" xmlns:v="urn:schemas-microsoft-com:vml" xmlns:wp14="http://schemas.microsoft.com/office/word/2010/wordprocessingDrawing" xmlns:wp="http://schemas.openxmlformats.org/drawingml/2006/wordprocessingDrawing" xmlns:w10="urn:schemas-microsoft-com:office:word" xmlns:w="http://schemas.openxmlformats.org/wordprocessingml/2006/main" xmlns:w14="http://schemas.microsoft.com/office/word/2010/wordml" xmlns:w15="http://schemas.microsoft.com/office/word/2012/wordml" xmlns:wpg="http://schemas.microsoft.com/office/word/2010/wordprocessingGroup" xmlns:wpi="http://schemas.microsoft.com/office/word/2010/wordprocessingInk" xmlns:wne="http://schemas.microsoft.com/office/word/2006/wordml" xmlns:wps="http://schemas.microsoft.com/office/word/2010/wordprocessingShape" mc:Ignorable="w14 w15 wp14">
   <w:body>
     <w:p>
-      <w:r>
+      <w:pPr>
+        <w:jc w:val="center"/>
+        <w:rPr>
+          <w:rFonts w:hint="eastAsia"/>
+          <w:sz w:val="32"/>
+          <w:szCs w:val="32"/>
+        </w:rPr>
+      </w:pPr>
+      <w:r>
+        <w:rPr>
+          <w:sz w:val="32"/>
+          <w:szCs w:val="32"/>
+        </w:rPr>
         <w:t>User brief instruction of release 1</w:t>
       </w:r>
     </w:p>
+    <w:p>
+      <w:r>
+        <w:t xml:space="preserve">Users can access the Group 42 TNT Media vault by typing </w:t>
+      </w:r>
+      <w:hyperlink r:id="rId5" w:history="1">
+        <w:r>
+          <w:rPr>
+            <w:rStyle w:val="a4"/>
+          </w:rPr>
+          <w:t>mediavault.wicp.net</w:t>
+        </w:r>
+      </w:hyperlink>
+      <w:r>
+        <w:t xml:space="preserve"> in the browser on any device through both internal and external Internet. We Use one developer’s laptop as the server, so if user would like to experience the media vault, please contact me and I will let him start the service on his laptop.</w:t>
+      </w:r>
+    </w:p>
     <w:p/>
+    <w:p>
+      <w:pPr>
+        <w:rPr>
+          <w:rFonts w:hint="eastAsia"/>
+        </w:rPr>
+      </w:pPr>
+      <w:r>
+        <w:rPr>
+          <w:rFonts w:hint="eastAsia"/>
+        </w:rPr>
+        <w:t>If you have any questions, please do not hesitate to contact me.</w:t>
+      </w:r>
+    </w:p>
+    <w:p>
+      <w:pPr>
+        <w:rPr>
+          <w:rFonts w:hint="eastAsia"/>
+        </w:rPr>
+      </w:pPr>
+      <w:r>
+        <w:t>My email address is: yzj19920206@qq.com</w:t>
+      </w:r>
+    </w:p>
+    <w:p/>
+    <w:p>
+      <w:pPr>
+        <w:rPr>
+          <w:rFonts w:hint="eastAsia"/>
+        </w:rPr>
+      </w:pPr>
+    </w:p>
+    <w:p>
+      <w:pPr>
+        <w:pStyle w:val="a3"/>
+        <w:numPr>
+          <w:ilvl w:val="0"/>
+          <w:numId w:val="3"/>
+        </w:numPr>
+        <w:ind w:firstLineChars="0"/>
+      </w:pPr>
+      <w:r>
+        <w:t>Time chart:</w:t>
+      </w:r>
+    </w:p>
     <w:p>
       <w:r>
         <w:rPr>
@@ -29,7 +101,7 @@
                     <pic:cNvPicPr/>
                   </pic:nvPicPr>
                   <pic:blipFill>
-                    <a:blip r:embed="rId4"/>
+                    <a:blip r:embed="rId6"/>
                     <a:stretch>
                       <a:fillRect/>
                     </a:stretch>
@@ -49,6 +121,174 @@
           </wp:inline>
         </w:drawing>
       </w:r>
+    </w:p>
+    <w:p/>
+    <w:p>
+      <w:r>
+        <w:rPr>
+          <w:rFonts w:hint="eastAsia"/>
+        </w:rPr>
+        <w:t xml:space="preserve">We have created 43 user stories in total, and have finished 14 of them in release 1. </w:t>
+      </w:r>
+      <w:r>
+        <w:t>1 is not user story, 8 user stories in spring 1 and 6 user stories in sprint 2.</w:t>
+      </w:r>
+    </w:p>
+    <w:p/>
+    <w:p>
+      <w:pPr>
+        <w:pStyle w:val="a3"/>
+        <w:numPr>
+          <w:ilvl w:val="0"/>
+          <w:numId w:val="3"/>
+        </w:numPr>
+        <w:ind w:firstLineChars="0"/>
+        <w:rPr>
+          <w:rFonts w:hint="eastAsia"/>
+        </w:rPr>
+      </w:pPr>
+      <w:r>
+        <w:rPr>
+          <w:rFonts w:hint="eastAsia"/>
+        </w:rPr>
+        <w:t>Functions:</w:t>
+      </w:r>
+    </w:p>
+    <w:p>
+      <w:pPr>
+        <w:pStyle w:val="a3"/>
+        <w:numPr>
+          <w:ilvl w:val="0"/>
+          <w:numId w:val="2"/>
+        </w:numPr>
+        <w:ind w:firstLineChars="0"/>
+      </w:pPr>
+      <w:r>
+        <w:t>Register</w:t>
+      </w:r>
+    </w:p>
+    <w:p>
+      <w:pPr>
+        <w:pStyle w:val="a3"/>
+        <w:numPr>
+          <w:ilvl w:val="0"/>
+          <w:numId w:val="2"/>
+        </w:numPr>
+        <w:ind w:firstLineChars="0"/>
+      </w:pPr>
+      <w:r>
+        <w:t>Login</w:t>
+      </w:r>
+    </w:p>
+    <w:p>
+      <w:pPr>
+        <w:pStyle w:val="a3"/>
+        <w:numPr>
+          <w:ilvl w:val="0"/>
+          <w:numId w:val="2"/>
+        </w:numPr>
+        <w:ind w:firstLineChars="0"/>
+      </w:pPr>
+      <w:r>
+        <w:t>Logout</w:t>
+      </w:r>
+    </w:p>
+    <w:p>
+      <w:pPr>
+        <w:pStyle w:val="a3"/>
+        <w:numPr>
+          <w:ilvl w:val="0"/>
+          <w:numId w:val="2"/>
+        </w:numPr>
+        <w:ind w:firstLineChars="0"/>
+      </w:pPr>
+      <w:r>
+        <w:t>Password recovery</w:t>
+      </w:r>
+    </w:p>
+    <w:p>
+      <w:pPr>
+        <w:pStyle w:val="a3"/>
+        <w:numPr>
+          <w:ilvl w:val="0"/>
+          <w:numId w:val="2"/>
+        </w:numPr>
+        <w:ind w:firstLineChars="0"/>
+      </w:pPr>
+      <w:r>
+        <w:t>Verify email address</w:t>
+      </w:r>
+    </w:p>
+    <w:p>
+      <w:pPr>
+        <w:pStyle w:val="a3"/>
+        <w:numPr>
+          <w:ilvl w:val="0"/>
+          <w:numId w:val="2"/>
+        </w:numPr>
+        <w:ind w:firstLineChars="0"/>
+      </w:pPr>
+      <w:r>
+        <w:t>Upload, download, display, delete, and browse PDF, Photo, Music, Video online</w:t>
+      </w:r>
+    </w:p>
+    <w:p>
+      <w:pPr>
+        <w:pStyle w:val="a3"/>
+        <w:numPr>
+          <w:ilvl w:val="0"/>
+          <w:numId w:val="2"/>
+        </w:numPr>
+        <w:ind w:firstLineChars="0"/>
+      </w:pPr>
+      <w:r>
+        <w:t>Search by name, keyword, type</w:t>
+      </w:r>
+    </w:p>
+    <w:p>
+      <w:pPr>
+        <w:pStyle w:val="a3"/>
+        <w:numPr>
+          <w:ilvl w:val="0"/>
+          <w:numId w:val="2"/>
+        </w:numPr>
+        <w:ind w:firstLineChars="0"/>
+      </w:pPr>
+      <w:r>
+        <w:t>Mobile phone UI display</w:t>
+      </w:r>
+    </w:p>
+    <w:p>
+      <w:pPr>
+        <w:pStyle w:val="a3"/>
+        <w:numPr>
+          <w:ilvl w:val="0"/>
+          <w:numId w:val="2"/>
+        </w:numPr>
+        <w:ind w:firstLineChars="0"/>
+      </w:pPr>
+      <w:r>
+        <w:t xml:space="preserve">Domain name: </w:t>
+      </w:r>
+      <w:r>
+        <w:t>mediavault.wicp.net</w:t>
+      </w:r>
+    </w:p>
+    <w:p>
+      <w:pPr>
+        <w:pStyle w:val="a3"/>
+        <w:numPr>
+          <w:ilvl w:val="0"/>
+          <w:numId w:val="2"/>
+        </w:numPr>
+        <w:ind w:firstLineChars="0"/>
+        <w:rPr>
+          <w:rFonts w:hint="eastAsia"/>
+        </w:rPr>
+      </w:pPr>
+      <w:r>
+        <w:t>External access</w:t>
+      </w:r>
       <w:bookmarkStart w:id="0" w:name="_GoBack"/>
       <w:bookmarkEnd w:id="0"/>
     </w:p>
@@ -60,6 +300,287 @@
     </w:sectPr>
   </w:body>
 </w:document>
+</file>
+
+<file path=word/numbering.xml><?xml version="1.0" encoding="utf-8"?>
+<w:numbering xmlns:wpc="http://schemas.microsoft.com/office/word/2010/wordprocessingCanvas" xmlns:mc="http://schemas.openxmlformats.org/markup-compatibility/2006" xmlns:o="urn:schemas-microsoft-com:office:office" xmlns:r="http://schemas.openxmlformats.org/officeDocument/2006/relationships" xmlns:m="http://schemas.openxmlformats.org/officeDocument/2006/math" xmlns:v="urn:schemas-microsoft-com:vml" xmlns:wp14="http://schemas.microsoft.com/office/word/2010/wordprocessingDrawing" xmlns:wp="http://schemas.openxmlformats.org/drawingml/2006/wordprocessingDrawing" xmlns:w10="urn:schemas-microsoft-com:office:word" xmlns:w="http://schemas.openxmlformats.org/wordprocessingml/2006/main" xmlns:w14="http://schemas.microsoft.com/office/word/2010/wordml" xmlns:w15="http://schemas.microsoft.com/office/word/2012/wordml" xmlns:wpg="http://schemas.microsoft.com/office/word/2010/wordprocessingGroup" xmlns:wpi="http://schemas.microsoft.com/office/word/2010/wordprocessingInk" xmlns:wne="http://schemas.microsoft.com/office/word/2006/wordml" xmlns:wps="http://schemas.microsoft.com/office/word/2010/wordprocessingShape" mc:Ignorable="w14 w15 wp14">
+  <w:abstractNum w:abstractNumId="0" w15:restartNumberingAfterBreak="0">
+    <w:nsid w:val="1E3645B6"/>
+    <w:multiLevelType w:val="hybridMultilevel"/>
+    <w:tmpl w:val="C4EE511E"/>
+    <w:lvl w:ilvl="0" w:tplc="C42C4F40">
+      <w:start w:val="1"/>
+      <w:numFmt w:val="decimal"/>
+      <w:lvlText w:val="%1)"/>
+      <w:lvlJc w:val="left"/>
+      <w:pPr>
+        <w:ind w:left="720" w:hanging="360"/>
+      </w:pPr>
+      <w:rPr>
+        <w:rFonts w:hint="default"/>
+      </w:rPr>
+    </w:lvl>
+    <w:lvl w:ilvl="1" w:tplc="04090019" w:tentative="1">
+      <w:start w:val="1"/>
+      <w:numFmt w:val="lowerLetter"/>
+      <w:lvlText w:val="%2)"/>
+      <w:lvlJc w:val="left"/>
+      <w:pPr>
+        <w:ind w:left="1200" w:hanging="420"/>
+      </w:pPr>
+    </w:lvl>
+    <w:lvl w:ilvl="2" w:tplc="0409001B" w:tentative="1">
+      <w:start w:val="1"/>
+      <w:numFmt w:val="lowerRoman"/>
+      <w:lvlText w:val="%3."/>
+      <w:lvlJc w:val="right"/>
+      <w:pPr>
+        <w:ind w:left="1620" w:hanging="420"/>
+      </w:pPr>
+    </w:lvl>
+    <w:lvl w:ilvl="3" w:tplc="0409000F" w:tentative="1">
+      <w:start w:val="1"/>
+      <w:numFmt w:val="decimal"/>
+      <w:lvlText w:val="%4."/>
+      <w:lvlJc w:val="left"/>
+      <w:pPr>
+        <w:ind w:left="2040" w:hanging="420"/>
+      </w:pPr>
+    </w:lvl>
+    <w:lvl w:ilvl="4" w:tplc="04090019" w:tentative="1">
+      <w:start w:val="1"/>
+      <w:numFmt w:val="lowerLetter"/>
+      <w:lvlText w:val="%5)"/>
+      <w:lvlJc w:val="left"/>
+      <w:pPr>
+        <w:ind w:left="2460" w:hanging="420"/>
+      </w:pPr>
+    </w:lvl>
+    <w:lvl w:ilvl="5" w:tplc="0409001B" w:tentative="1">
+      <w:start w:val="1"/>
+      <w:numFmt w:val="lowerRoman"/>
+      <w:lvlText w:val="%6."/>
+      <w:lvlJc w:val="right"/>
+      <w:pPr>
+        <w:ind w:left="2880" w:hanging="420"/>
+      </w:pPr>
+    </w:lvl>
+    <w:lvl w:ilvl="6" w:tplc="0409000F" w:tentative="1">
+      <w:start w:val="1"/>
+      <w:numFmt w:val="decimal"/>
+      <w:lvlText w:val="%7."/>
+      <w:lvlJc w:val="left"/>
+      <w:pPr>
+        <w:ind w:left="3300" w:hanging="420"/>
+      </w:pPr>
+    </w:lvl>
+    <w:lvl w:ilvl="7" w:tplc="04090019" w:tentative="1">
+      <w:start w:val="1"/>
+      <w:numFmt w:val="lowerLetter"/>
+      <w:lvlText w:val="%8)"/>
+      <w:lvlJc w:val="left"/>
+      <w:pPr>
+        <w:ind w:left="3720" w:hanging="420"/>
+      </w:pPr>
+    </w:lvl>
+    <w:lvl w:ilvl="8" w:tplc="0409001B" w:tentative="1">
+      <w:start w:val="1"/>
+      <w:numFmt w:val="lowerRoman"/>
+      <w:lvlText w:val="%9."/>
+      <w:lvlJc w:val="right"/>
+      <w:pPr>
+        <w:ind w:left="4140" w:hanging="420"/>
+      </w:pPr>
+    </w:lvl>
+  </w:abstractNum>
+  <w:abstractNum w:abstractNumId="1" w15:restartNumberingAfterBreak="0">
+    <w:nsid w:val="4A3E7206"/>
+    <w:multiLevelType w:val="hybridMultilevel"/>
+    <w:tmpl w:val="EB2A7202"/>
+    <w:lvl w:ilvl="0" w:tplc="AD5E8404">
+      <w:start w:val="1"/>
+      <w:numFmt w:val="decimal"/>
+      <w:lvlText w:val="%1."/>
+      <w:lvlJc w:val="left"/>
+      <w:pPr>
+        <w:ind w:left="360" w:hanging="360"/>
+      </w:pPr>
+      <w:rPr>
+        <w:rFonts w:hint="default"/>
+      </w:rPr>
+    </w:lvl>
+    <w:lvl w:ilvl="1" w:tplc="04090019" w:tentative="1">
+      <w:start w:val="1"/>
+      <w:numFmt w:val="lowerLetter"/>
+      <w:lvlText w:val="%2)"/>
+      <w:lvlJc w:val="left"/>
+      <w:pPr>
+        <w:ind w:left="840" w:hanging="420"/>
+      </w:pPr>
+    </w:lvl>
+    <w:lvl w:ilvl="2" w:tplc="0409001B" w:tentative="1">
+      <w:start w:val="1"/>
+      <w:numFmt w:val="lowerRoman"/>
+      <w:lvlText w:val="%3."/>
+      <w:lvlJc w:val="right"/>
+      <w:pPr>
+        <w:ind w:left="1260" w:hanging="420"/>
+      </w:pPr>
+    </w:lvl>
+    <w:lvl w:ilvl="3" w:tplc="0409000F" w:tentative="1">
+      <w:start w:val="1"/>
+      <w:numFmt w:val="decimal"/>
+      <w:lvlText w:val="%4."/>
+      <w:lvlJc w:val="left"/>
+      <w:pPr>
+        <w:ind w:left="1680" w:hanging="420"/>
+      </w:pPr>
+    </w:lvl>
+    <w:lvl w:ilvl="4" w:tplc="04090019" w:tentative="1">
+      <w:start w:val="1"/>
+      <w:numFmt w:val="lowerLetter"/>
+      <w:lvlText w:val="%5)"/>
+      <w:lvlJc w:val="left"/>
+      <w:pPr>
+        <w:ind w:left="2100" w:hanging="420"/>
+      </w:pPr>
+    </w:lvl>
+    <w:lvl w:ilvl="5" w:tplc="0409001B" w:tentative="1">
+      <w:start w:val="1"/>
+      <w:numFmt w:val="lowerRoman"/>
+      <w:lvlText w:val="%6."/>
+      <w:lvlJc w:val="right"/>
+      <w:pPr>
+        <w:ind w:left="2520" w:hanging="420"/>
+      </w:pPr>
+    </w:lvl>
+    <w:lvl w:ilvl="6" w:tplc="0409000F" w:tentative="1">
+      <w:start w:val="1"/>
+      <w:numFmt w:val="decimal"/>
+      <w:lvlText w:val="%7."/>
+      <w:lvlJc w:val="left"/>
+      <w:pPr>
+        <w:ind w:left="2940" w:hanging="420"/>
+      </w:pPr>
+    </w:lvl>
+    <w:lvl w:ilvl="7" w:tplc="04090019" w:tentative="1">
+      <w:start w:val="1"/>
+      <w:numFmt w:val="lowerLetter"/>
+      <w:lvlText w:val="%8)"/>
+      <w:lvlJc w:val="left"/>
+      <w:pPr>
+        <w:ind w:left="3360" w:hanging="420"/>
+      </w:pPr>
+    </w:lvl>
+    <w:lvl w:ilvl="8" w:tplc="0409001B" w:tentative="1">
+      <w:start w:val="1"/>
+      <w:numFmt w:val="lowerRoman"/>
+      <w:lvlText w:val="%9."/>
+      <w:lvlJc w:val="right"/>
+      <w:pPr>
+        <w:ind w:left="3780" w:hanging="420"/>
+      </w:pPr>
+    </w:lvl>
+  </w:abstractNum>
+  <w:abstractNum w:abstractNumId="2" w15:restartNumberingAfterBreak="0">
+    <w:nsid w:val="570527C4"/>
+    <w:multiLevelType w:val="hybridMultilevel"/>
+    <w:tmpl w:val="CCF8D64E"/>
+    <w:lvl w:ilvl="0" w:tplc="0D829C18">
+      <w:start w:val="1"/>
+      <w:numFmt w:val="decimal"/>
+      <w:lvlText w:val="%1."/>
+      <w:lvlJc w:val="left"/>
+      <w:pPr>
+        <w:ind w:left="360" w:hanging="360"/>
+      </w:pPr>
+      <w:rPr>
+        <w:rFonts w:hint="default"/>
+      </w:rPr>
+    </w:lvl>
+    <w:lvl w:ilvl="1" w:tplc="04090019" w:tentative="1">
+      <w:start w:val="1"/>
+      <w:numFmt w:val="lowerLetter"/>
+      <w:lvlText w:val="%2)"/>
+      <w:lvlJc w:val="left"/>
+      <w:pPr>
+        <w:ind w:left="840" w:hanging="420"/>
+      </w:pPr>
+    </w:lvl>
+    <w:lvl w:ilvl="2" w:tplc="0409001B" w:tentative="1">
+      <w:start w:val="1"/>
+      <w:numFmt w:val="lowerRoman"/>
+      <w:lvlText w:val="%3."/>
+      <w:lvlJc w:val="right"/>
+      <w:pPr>
+        <w:ind w:left="1260" w:hanging="420"/>
+      </w:pPr>
+    </w:lvl>
+    <w:lvl w:ilvl="3" w:tplc="0409000F" w:tentative="1">
+      <w:start w:val="1"/>
+      <w:numFmt w:val="decimal"/>
+      <w:lvlText w:val="%4."/>
+      <w:lvlJc w:val="left"/>
+      <w:pPr>
+        <w:ind w:left="1680" w:hanging="420"/>
+      </w:pPr>
+    </w:lvl>
+    <w:lvl w:ilvl="4" w:tplc="04090019" w:tentative="1">
+      <w:start w:val="1"/>
+      <w:numFmt w:val="lowerLetter"/>
+      <w:lvlText w:val="%5)"/>
+      <w:lvlJc w:val="left"/>
+      <w:pPr>
+        <w:ind w:left="2100" w:hanging="420"/>
+      </w:pPr>
+    </w:lvl>
+    <w:lvl w:ilvl="5" w:tplc="0409001B" w:tentative="1">
+      <w:start w:val="1"/>
+      <w:numFmt w:val="lowerRoman"/>
+      <w:lvlText w:val="%6."/>
+      <w:lvlJc w:val="right"/>
+      <w:pPr>
+        <w:ind w:left="2520" w:hanging="420"/>
+      </w:pPr>
+    </w:lvl>
+    <w:lvl w:ilvl="6" w:tplc="0409000F" w:tentative="1">
+      <w:start w:val="1"/>
+      <w:numFmt w:val="decimal"/>
+      <w:lvlText w:val="%7."/>
+      <w:lvlJc w:val="left"/>
+      <w:pPr>
+        <w:ind w:left="2940" w:hanging="420"/>
+      </w:pPr>
+    </w:lvl>
+    <w:lvl w:ilvl="7" w:tplc="04090019" w:tentative="1">
+      <w:start w:val="1"/>
+      <w:numFmt w:val="lowerLetter"/>
+      <w:lvlText w:val="%8)"/>
+      <w:lvlJc w:val="left"/>
+      <w:pPr>
+        <w:ind w:left="3360" w:hanging="420"/>
+      </w:pPr>
+    </w:lvl>
+    <w:lvl w:ilvl="8" w:tplc="0409001B" w:tentative="1">
+      <w:start w:val="1"/>
+      <w:numFmt w:val="lowerRoman"/>
+      <w:lvlText w:val="%9."/>
+      <w:lvlJc w:val="right"/>
+      <w:pPr>
+        <w:ind w:left="3780" w:hanging="420"/>
+      </w:pPr>
+    </w:lvl>
+  </w:abstractNum>
+  <w:num w:numId="1">
+    <w:abstractNumId w:val="1"/>
+  </w:num>
+  <w:num w:numId="2">
+    <w:abstractNumId w:val="0"/>
+  </w:num>
+  <w:num w:numId="3">
+    <w:abstractNumId w:val="2"/>
+  </w:num>
+</w:numbering>
 </file>
 
 <file path=word/styles.xml><?xml version="1.0" encoding="utf-8"?>
@@ -484,6 +1005,27 @@
     <w:semiHidden/>
     <w:unhideWhenUsed/>
   </w:style>
+  <w:style w:type="paragraph" w:styleId="a3">
+    <w:name w:val="List Paragraph"/>
+    <w:basedOn w:val="a"/>
+    <w:uiPriority w:val="34"/>
+    <w:qFormat/>
+    <w:rsid w:val="00775F90"/>
+    <w:pPr>
+      <w:ind w:firstLineChars="200" w:firstLine="420"/>
+    </w:pPr>
+  </w:style>
+  <w:style w:type="character" w:styleId="a4">
+    <w:name w:val="Hyperlink"/>
+    <w:basedOn w:val="a0"/>
+    <w:uiPriority w:val="99"/>
+    <w:unhideWhenUsed/>
+    <w:rsid w:val="00775F90"/>
+    <w:rPr>
+      <w:color w:val="0563C1" w:themeColor="hyperlink"/>
+      <w:u w:val="single"/>
+    </w:rPr>
+  </w:style>
 </w:styles>
 </file>
 

</xml_diff>

<commit_message>
Update the user instruction of release 1
</commit_message>
<xml_diff>
--- a/doc/User brief instruction of release 1.docx
+++ b/doc/User brief instruction of release 1.docx
@@ -6,7 +6,6 @@
       <w:pPr>
         <w:jc w:val="center"/>
         <w:rPr>
-          <w:rFonts w:hint="eastAsia"/>
           <w:sz w:val="32"/>
           <w:szCs w:val="32"/>
         </w:rPr>
@@ -37,11 +36,6 @@
     </w:p>
     <w:p/>
     <w:p>
-      <w:pPr>
-        <w:rPr>
-          <w:rFonts w:hint="eastAsia"/>
-        </w:rPr>
-      </w:pPr>
       <w:r>
         <w:rPr>
           <w:rFonts w:hint="eastAsia"/>
@@ -50,23 +44,12 @@
       </w:r>
     </w:p>
     <w:p>
-      <w:pPr>
-        <w:rPr>
-          <w:rFonts w:hint="eastAsia"/>
-        </w:rPr>
-      </w:pPr>
       <w:r>
         <w:t>My email address is: yzj19920206@qq.com</w:t>
       </w:r>
     </w:p>
     <w:p/>
-    <w:p>
-      <w:pPr>
-        <w:rPr>
-          <w:rFonts w:hint="eastAsia"/>
-        </w:rPr>
-      </w:pPr>
-    </w:p>
+    <w:p/>
     <w:p>
       <w:pPr>
         <w:pStyle w:val="a3"/>
@@ -143,9 +126,6 @@
           <w:numId w:val="3"/>
         </w:numPr>
         <w:ind w:firstLineChars="0"/>
-        <w:rPr>
-          <w:rFonts w:hint="eastAsia"/>
-        </w:rPr>
       </w:pPr>
       <w:r>
         <w:rPr>
@@ -282,12 +262,119 @@
           <w:numId w:val="2"/>
         </w:numPr>
         <w:ind w:firstLineChars="0"/>
+      </w:pPr>
+      <w:r>
+        <w:t>External access</w:t>
+      </w:r>
+    </w:p>
+    <w:p>
+      <w:pPr>
         <w:rPr>
           <w:rFonts w:hint="eastAsia"/>
         </w:rPr>
       </w:pPr>
       <w:r>
-        <w:t>External access</w:t>
+        <w:lastRenderedPageBreak/>
+        <w:t>Notes</w:t>
+      </w:r>
+      <w:r>
+        <w:rPr>
+          <w:rFonts w:hint="eastAsia"/>
+        </w:rPr>
+        <w:t>:</w:t>
+      </w:r>
+    </w:p>
+    <w:p>
+      <w:pPr>
+        <w:pStyle w:val="a3"/>
+        <w:numPr>
+          <w:ilvl w:val="0"/>
+          <w:numId w:val="4"/>
+        </w:numPr>
+        <w:ind w:firstLineChars="0"/>
+      </w:pPr>
+      <w:r>
+        <w:t>B</w:t>
+      </w:r>
+      <w:r>
+        <w:rPr>
+          <w:rFonts w:hint="eastAsia"/>
+        </w:rPr>
+        <w:t xml:space="preserve">ecause </w:t>
+      </w:r>
+      <w:r>
+        <w:t>of the Internet speed, the uploaded media files will be displayed within 5 min.</w:t>
+      </w:r>
+    </w:p>
+    <w:p>
+      <w:pPr>
+        <w:pStyle w:val="a3"/>
+        <w:numPr>
+          <w:ilvl w:val="0"/>
+          <w:numId w:val="4"/>
+        </w:numPr>
+        <w:ind w:firstLineChars="0"/>
+      </w:pPr>
+      <w:r>
+        <w:t>How to download media files:</w:t>
+      </w:r>
+    </w:p>
+    <w:p>
+      <w:pPr>
+        <w:pStyle w:val="a3"/>
+        <w:numPr>
+          <w:ilvl w:val="0"/>
+          <w:numId w:val="5"/>
+        </w:numPr>
+        <w:ind w:firstLineChars="0"/>
+      </w:pPr>
+      <w:r>
+        <w:t>PDF: click the file, the detail will be shown in a new page, then you can see the download button at the bottom right corner.</w:t>
+      </w:r>
+    </w:p>
+    <w:p>
+      <w:pPr>
+        <w:pStyle w:val="a3"/>
+        <w:numPr>
+          <w:ilvl w:val="0"/>
+          <w:numId w:val="5"/>
+        </w:numPr>
+        <w:ind w:firstLineChars="0"/>
+      </w:pPr>
+      <w:r>
+        <w:t>Photo: click the file, the detail will be shown in a new page, then right click the photo to download</w:t>
+      </w:r>
+    </w:p>
+    <w:p>
+      <w:pPr>
+        <w:pStyle w:val="a3"/>
+        <w:numPr>
+          <w:ilvl w:val="0"/>
+          <w:numId w:val="5"/>
+        </w:numPr>
+        <w:ind w:firstLineChars="0"/>
+      </w:pPr>
+      <w:r>
+        <w:t>Music: right click the “play” button to download</w:t>
+      </w:r>
+    </w:p>
+    <w:p>
+      <w:pPr>
+        <w:pStyle w:val="a3"/>
+        <w:numPr>
+          <w:ilvl w:val="0"/>
+          <w:numId w:val="5"/>
+        </w:numPr>
+        <w:ind w:firstLineChars="0"/>
+        <w:rPr>
+          <w:rFonts w:hint="eastAsia"/>
+        </w:rPr>
+      </w:pPr>
+      <w:r>
+        <w:t xml:space="preserve">Video: </w:t>
+      </w:r>
+      <w:r>
+        <w:t>right click the “play” button to download</w:t>
       </w:r>
       <w:bookmarkStart w:id="0" w:name="_GoBack"/>
       <w:bookmarkEnd w:id="0"/>
@@ -394,6 +481,95 @@
     </w:lvl>
   </w:abstractNum>
   <w:abstractNum w:abstractNumId="1" w15:restartNumberingAfterBreak="0">
+    <w:nsid w:val="26B829E4"/>
+    <w:multiLevelType w:val="hybridMultilevel"/>
+    <w:tmpl w:val="3556B222"/>
+    <w:lvl w:ilvl="0" w:tplc="A09E3EB6">
+      <w:start w:val="1"/>
+      <w:numFmt w:val="decimal"/>
+      <w:lvlText w:val="%1)"/>
+      <w:lvlJc w:val="left"/>
+      <w:pPr>
+        <w:ind w:left="720" w:hanging="360"/>
+      </w:pPr>
+      <w:rPr>
+        <w:rFonts w:hint="default"/>
+      </w:rPr>
+    </w:lvl>
+    <w:lvl w:ilvl="1" w:tplc="04090019" w:tentative="1">
+      <w:start w:val="1"/>
+      <w:numFmt w:val="lowerLetter"/>
+      <w:lvlText w:val="%2)"/>
+      <w:lvlJc w:val="left"/>
+      <w:pPr>
+        <w:ind w:left="1200" w:hanging="420"/>
+      </w:pPr>
+    </w:lvl>
+    <w:lvl w:ilvl="2" w:tplc="0409001B" w:tentative="1">
+      <w:start w:val="1"/>
+      <w:numFmt w:val="lowerRoman"/>
+      <w:lvlText w:val="%3."/>
+      <w:lvlJc w:val="right"/>
+      <w:pPr>
+        <w:ind w:left="1620" w:hanging="420"/>
+      </w:pPr>
+    </w:lvl>
+    <w:lvl w:ilvl="3" w:tplc="0409000F" w:tentative="1">
+      <w:start w:val="1"/>
+      <w:numFmt w:val="decimal"/>
+      <w:lvlText w:val="%4."/>
+      <w:lvlJc w:val="left"/>
+      <w:pPr>
+        <w:ind w:left="2040" w:hanging="420"/>
+      </w:pPr>
+    </w:lvl>
+    <w:lvl w:ilvl="4" w:tplc="04090019" w:tentative="1">
+      <w:start w:val="1"/>
+      <w:numFmt w:val="lowerLetter"/>
+      <w:lvlText w:val="%5)"/>
+      <w:lvlJc w:val="left"/>
+      <w:pPr>
+        <w:ind w:left="2460" w:hanging="420"/>
+      </w:pPr>
+    </w:lvl>
+    <w:lvl w:ilvl="5" w:tplc="0409001B" w:tentative="1">
+      <w:start w:val="1"/>
+      <w:numFmt w:val="lowerRoman"/>
+      <w:lvlText w:val="%6."/>
+      <w:lvlJc w:val="right"/>
+      <w:pPr>
+        <w:ind w:left="2880" w:hanging="420"/>
+      </w:pPr>
+    </w:lvl>
+    <w:lvl w:ilvl="6" w:tplc="0409000F" w:tentative="1">
+      <w:start w:val="1"/>
+      <w:numFmt w:val="decimal"/>
+      <w:lvlText w:val="%7."/>
+      <w:lvlJc w:val="left"/>
+      <w:pPr>
+        <w:ind w:left="3300" w:hanging="420"/>
+      </w:pPr>
+    </w:lvl>
+    <w:lvl w:ilvl="7" w:tplc="04090019" w:tentative="1">
+      <w:start w:val="1"/>
+      <w:numFmt w:val="lowerLetter"/>
+      <w:lvlText w:val="%8)"/>
+      <w:lvlJc w:val="left"/>
+      <w:pPr>
+        <w:ind w:left="3720" w:hanging="420"/>
+      </w:pPr>
+    </w:lvl>
+    <w:lvl w:ilvl="8" w:tplc="0409001B" w:tentative="1">
+      <w:start w:val="1"/>
+      <w:numFmt w:val="lowerRoman"/>
+      <w:lvlText w:val="%9."/>
+      <w:lvlJc w:val="right"/>
+      <w:pPr>
+        <w:ind w:left="4140" w:hanging="420"/>
+      </w:pPr>
+    </w:lvl>
+  </w:abstractNum>
+  <w:abstractNum w:abstractNumId="2" w15:restartNumberingAfterBreak="0">
     <w:nsid w:val="4A3E7206"/>
     <w:multiLevelType w:val="hybridMultilevel"/>
     <w:tmpl w:val="EB2A7202"/>
@@ -482,7 +658,7 @@
       </w:pPr>
     </w:lvl>
   </w:abstractNum>
-  <w:abstractNum w:abstractNumId="2" w15:restartNumberingAfterBreak="0">
+  <w:abstractNum w:abstractNumId="3" w15:restartNumberingAfterBreak="0">
     <w:nsid w:val="570527C4"/>
     <w:multiLevelType w:val="hybridMultilevel"/>
     <w:tmpl w:val="CCF8D64E"/>
@@ -571,14 +747,109 @@
       </w:pPr>
     </w:lvl>
   </w:abstractNum>
+  <w:abstractNum w:abstractNumId="4" w15:restartNumberingAfterBreak="0">
+    <w:nsid w:val="616D5FC2"/>
+    <w:multiLevelType w:val="hybridMultilevel"/>
+    <w:tmpl w:val="608C4F0A"/>
+    <w:lvl w:ilvl="0" w:tplc="CBDA07D8">
+      <w:start w:val="1"/>
+      <w:numFmt w:val="decimal"/>
+      <w:lvlText w:val="%1."/>
+      <w:lvlJc w:val="left"/>
+      <w:pPr>
+        <w:ind w:left="360" w:hanging="360"/>
+      </w:pPr>
+      <w:rPr>
+        <w:rFonts w:hint="default"/>
+      </w:rPr>
+    </w:lvl>
+    <w:lvl w:ilvl="1" w:tplc="04090019" w:tentative="1">
+      <w:start w:val="1"/>
+      <w:numFmt w:val="lowerLetter"/>
+      <w:lvlText w:val="%2)"/>
+      <w:lvlJc w:val="left"/>
+      <w:pPr>
+        <w:ind w:left="840" w:hanging="420"/>
+      </w:pPr>
+    </w:lvl>
+    <w:lvl w:ilvl="2" w:tplc="0409001B" w:tentative="1">
+      <w:start w:val="1"/>
+      <w:numFmt w:val="lowerRoman"/>
+      <w:lvlText w:val="%3."/>
+      <w:lvlJc w:val="right"/>
+      <w:pPr>
+        <w:ind w:left="1260" w:hanging="420"/>
+      </w:pPr>
+    </w:lvl>
+    <w:lvl w:ilvl="3" w:tplc="0409000F" w:tentative="1">
+      <w:start w:val="1"/>
+      <w:numFmt w:val="decimal"/>
+      <w:lvlText w:val="%4."/>
+      <w:lvlJc w:val="left"/>
+      <w:pPr>
+        <w:ind w:left="1680" w:hanging="420"/>
+      </w:pPr>
+    </w:lvl>
+    <w:lvl w:ilvl="4" w:tplc="04090019" w:tentative="1">
+      <w:start w:val="1"/>
+      <w:numFmt w:val="lowerLetter"/>
+      <w:lvlText w:val="%5)"/>
+      <w:lvlJc w:val="left"/>
+      <w:pPr>
+        <w:ind w:left="2100" w:hanging="420"/>
+      </w:pPr>
+    </w:lvl>
+    <w:lvl w:ilvl="5" w:tplc="0409001B" w:tentative="1">
+      <w:start w:val="1"/>
+      <w:numFmt w:val="lowerRoman"/>
+      <w:lvlText w:val="%6."/>
+      <w:lvlJc w:val="right"/>
+      <w:pPr>
+        <w:ind w:left="2520" w:hanging="420"/>
+      </w:pPr>
+    </w:lvl>
+    <w:lvl w:ilvl="6" w:tplc="0409000F" w:tentative="1">
+      <w:start w:val="1"/>
+      <w:numFmt w:val="decimal"/>
+      <w:lvlText w:val="%7."/>
+      <w:lvlJc w:val="left"/>
+      <w:pPr>
+        <w:ind w:left="2940" w:hanging="420"/>
+      </w:pPr>
+    </w:lvl>
+    <w:lvl w:ilvl="7" w:tplc="04090019" w:tentative="1">
+      <w:start w:val="1"/>
+      <w:numFmt w:val="lowerLetter"/>
+      <w:lvlText w:val="%8)"/>
+      <w:lvlJc w:val="left"/>
+      <w:pPr>
+        <w:ind w:left="3360" w:hanging="420"/>
+      </w:pPr>
+    </w:lvl>
+    <w:lvl w:ilvl="8" w:tplc="0409001B" w:tentative="1">
+      <w:start w:val="1"/>
+      <w:numFmt w:val="lowerRoman"/>
+      <w:lvlText w:val="%9."/>
+      <w:lvlJc w:val="right"/>
+      <w:pPr>
+        <w:ind w:left="3780" w:hanging="420"/>
+      </w:pPr>
+    </w:lvl>
+  </w:abstractNum>
   <w:num w:numId="1">
-    <w:abstractNumId w:val="1"/>
+    <w:abstractNumId w:val="2"/>
   </w:num>
   <w:num w:numId="2">
     <w:abstractNumId w:val="0"/>
   </w:num>
   <w:num w:numId="3">
-    <w:abstractNumId w:val="2"/>
+    <w:abstractNumId w:val="3"/>
+  </w:num>
+  <w:num w:numId="4">
+    <w:abstractNumId w:val="4"/>
+  </w:num>
+  <w:num w:numId="5">
+    <w:abstractNumId w:val="1"/>
   </w:num>
 </w:numbering>
 </file>

</xml_diff>